<commit_message>
fix table half progress
</commit_message>
<xml_diff>
--- a/gdp dashboard user guide.docx
+++ b/gdp dashboard user guide.docx
@@ -50,6 +50,54 @@
       <w:r>
         <w:rPr>
           <w:rFonts w:ascii="Times New Roman" w:hAnsi="Times New Roman" w:cs="Times New Roman"/>
+          <w:sz w:val="24"/>
+          <w:szCs w:val="24"/>
+        </w:rPr>
+        <w:t xml:space="preserve">Akses repositori github: </w:t>
+      </w:r>
+      <w:hyperlink r:id="rId5" w:history="1">
+        <w:r>
+          <w:rPr>
+            <w:rStyle w:val="Hyperlink"/>
+            <w:rFonts w:ascii="Times New Roman" w:hAnsi="Times New Roman" w:cs="Times New Roman"/>
+            <w:sz w:val="24"/>
+            <w:szCs w:val="24"/>
+          </w:rPr>
+          <w:t>https://github.com/hasabirr/gdp-dashboard</w:t>
+        </w:r>
+      </w:hyperlink>
+    </w:p>
+    <w:p>
+      <w:pPr>
+        <w:spacing w:after="0" w:line="360" w:lineRule="auto"/>
+        <w:rPr>
+          <w:rFonts w:ascii="Times New Roman" w:hAnsi="Times New Roman" w:cs="Times New Roman"/>
+          <w:sz w:val="24"/>
+          <w:szCs w:val="24"/>
+        </w:rPr>
+      </w:pPr>
+      <w:r>
+        <w:rPr>
+          <w:rFonts w:ascii="Times New Roman" w:hAnsi="Times New Roman" w:cs="Times New Roman"/>
+          <w:sz w:val="24"/>
+          <w:szCs w:val="24"/>
+        </w:rPr>
+        <w:t>Bisa di download aja as zip atau di clone</w:t>
+      </w:r>
+    </w:p>
+    <w:p>
+      <w:pPr>
+        <w:spacing w:after="0" w:line="360" w:lineRule="auto"/>
+        <w:rPr>
+          <w:rFonts w:ascii="Times New Roman" w:hAnsi="Times New Roman" w:cs="Times New Roman"/>
+          <w:sz w:val="24"/>
+          <w:szCs w:val="24"/>
+        </w:rPr>
+      </w:pPr>
+      <w:r>
+        <w:rPr>
+          <w:rFonts w:ascii="Times New Roman" w:hAnsi="Times New Roman" w:cs="Times New Roman"/>
+          <w:noProof/>
           <w:sz w:val="24"/>
           <w:szCs w:val="24"/>
         </w:rPr>
@@ -69,7 +117,7 @@
                     <pic:cNvPicPr/>
                   </pic:nvPicPr>
                   <pic:blipFill>
-                    <a:blip r:embed="rId5"/>
+                    <a:blip r:embed="rId6"/>
                     <a:stretch>
                       <a:fillRect/>
                     </a:stretch>
@@ -99,7 +147,7 @@
           <w:szCs w:val="24"/>
         </w:rPr>
       </w:pPr>
-      <w:hyperlink r:id="rId6" w:history="1">
+      <w:hyperlink r:id="rId7" w:history="1">
         <w:r>
           <w:rPr>
             <w:rStyle w:val="Hyperlink"/>
@@ -203,6 +251,7 @@
       <w:r>
         <w:rPr>
           <w:rFonts w:ascii="Times New Roman" w:hAnsi="Times New Roman" w:cs="Times New Roman"/>
+          <w:noProof/>
           <w:sz w:val="24"/>
           <w:szCs w:val="24"/>
         </w:rPr>
@@ -222,7 +271,7 @@
                     <pic:cNvPicPr/>
                   </pic:nvPicPr>
                   <pic:blipFill>
-                    <a:blip r:embed="rId7"/>
+                    <a:blip r:embed="rId8"/>
                     <a:stretch>
                       <a:fillRect/>
                     </a:stretch>
@@ -396,6 +445,7 @@
           <w:sz w:val="24"/>
           <w:szCs w:val="24"/>
         </w:rPr>
+        <w:lastRenderedPageBreak/>
         <w:t xml:space="preserve">Flag 2 digunakan untuk nama lapangan usaha sub kategori </w:t>
       </w:r>
       <w:r>
@@ -465,7 +515,6 @@
           <w:sz w:val="24"/>
           <w:szCs w:val="24"/>
         </w:rPr>
-        <w:lastRenderedPageBreak/>
         <w:t xml:space="preserve">Flag 3 digunakan untuk nama lapangan usaha sub kategori 3 level yang ditandai dengan kombinasi huruf kapital, angka, dan huruf kecil </w:t>
       </w:r>
       <w:r>
@@ -651,6 +700,7 @@
       <w:r>
         <w:rPr>
           <w:rFonts w:ascii="Times New Roman" w:hAnsi="Times New Roman" w:cs="Times New Roman"/>
+          <w:noProof/>
           <w:sz w:val="24"/>
           <w:szCs w:val="24"/>
         </w:rPr>
@@ -670,7 +720,7 @@
                     <pic:cNvPicPr/>
                   </pic:nvPicPr>
                   <pic:blipFill>
-                    <a:blip r:embed="rId8"/>
+                    <a:blip r:embed="rId9"/>
                     <a:stretch>
                       <a:fillRect/>
                     </a:stretch>

</xml_diff>

<commit_message>
update adhb general table
</commit_message>
<xml_diff>
--- a/gdp dashboard user guide.docx
+++ b/gdp dashboard user guide.docx
@@ -53,7 +53,43 @@
           <w:sz w:val="24"/>
           <w:szCs w:val="24"/>
         </w:rPr>
-        <w:t xml:space="preserve">Akses repositori github: </w:t>
+        <w:t xml:space="preserve">Akses </w:t>
+      </w:r>
+      <w:proofErr w:type="spellStart"/>
+      <w:r>
+        <w:rPr>
+          <w:rFonts w:ascii="Times New Roman" w:hAnsi="Times New Roman" w:cs="Times New Roman"/>
+          <w:sz w:val="24"/>
+          <w:szCs w:val="24"/>
+        </w:rPr>
+        <w:t>repositori</w:t>
+      </w:r>
+      <w:proofErr w:type="spellEnd"/>
+      <w:r>
+        <w:rPr>
+          <w:rFonts w:ascii="Times New Roman" w:hAnsi="Times New Roman" w:cs="Times New Roman"/>
+          <w:sz w:val="24"/>
+          <w:szCs w:val="24"/>
+        </w:rPr>
+        <w:t xml:space="preserve"> </w:t>
+      </w:r>
+      <w:proofErr w:type="spellStart"/>
+      <w:r>
+        <w:rPr>
+          <w:rFonts w:ascii="Times New Roman" w:hAnsi="Times New Roman" w:cs="Times New Roman"/>
+          <w:sz w:val="24"/>
+          <w:szCs w:val="24"/>
+        </w:rPr>
+        <w:t>github</w:t>
+      </w:r>
+      <w:proofErr w:type="spellEnd"/>
+      <w:r>
+        <w:rPr>
+          <w:rFonts w:ascii="Times New Roman" w:hAnsi="Times New Roman" w:cs="Times New Roman"/>
+          <w:sz w:val="24"/>
+          <w:szCs w:val="24"/>
+        </w:rPr>
+        <w:t xml:space="preserve">: </w:t>
       </w:r>
       <w:hyperlink r:id="rId5" w:history="1">
         <w:r>
@@ -763,6 +799,7 @@
         </w:rPr>
         <w:t xml:space="preserve">Untuk penambahan data triwulan yang baru pada tabel, dapat menambahkan kolom baru di paling kanan dengan format </w:t>
       </w:r>
+      <w:proofErr w:type="spellStart"/>
       <w:r>
         <w:rPr>
           <w:rFonts w:ascii="Times New Roman" w:hAnsi="Times New Roman" w:cs="Times New Roman"/>
@@ -773,6 +810,7 @@
         </w:rPr>
         <w:t>Tahun_Triwulan</w:t>
       </w:r>
+      <w:proofErr w:type="spellEnd"/>
       <w:r>
         <w:rPr>
           <w:rFonts w:ascii="Times New Roman" w:hAnsi="Times New Roman" w:cs="Times New Roman"/>
@@ -818,7 +856,134 @@
           <w:sz w:val="24"/>
           <w:szCs w:val="24"/>
         </w:rPr>
-        <w:t>Isian nilai pdrb triwulanan diisi berdasarkan kode dan nama lapangan usaha yang bersesuaian.</w:t>
+        <w:t xml:space="preserve">Isian nilai </w:t>
+      </w:r>
+      <w:proofErr w:type="spellStart"/>
+      <w:r>
+        <w:rPr>
+          <w:rFonts w:ascii="Times New Roman" w:hAnsi="Times New Roman" w:cs="Times New Roman"/>
+          <w:sz w:val="24"/>
+          <w:szCs w:val="24"/>
+        </w:rPr>
+        <w:t>pdrb</w:t>
+      </w:r>
+      <w:proofErr w:type="spellEnd"/>
+      <w:r>
+        <w:rPr>
+          <w:rFonts w:ascii="Times New Roman" w:hAnsi="Times New Roman" w:cs="Times New Roman"/>
+          <w:sz w:val="24"/>
+          <w:szCs w:val="24"/>
+        </w:rPr>
+        <w:t xml:space="preserve"> </w:t>
+      </w:r>
+      <w:proofErr w:type="spellStart"/>
+      <w:r>
+        <w:rPr>
+          <w:rFonts w:ascii="Times New Roman" w:hAnsi="Times New Roman" w:cs="Times New Roman"/>
+          <w:sz w:val="24"/>
+          <w:szCs w:val="24"/>
+        </w:rPr>
+        <w:t>triwulanan</w:t>
+      </w:r>
+      <w:proofErr w:type="spellEnd"/>
+      <w:r>
+        <w:rPr>
+          <w:rFonts w:ascii="Times New Roman" w:hAnsi="Times New Roman" w:cs="Times New Roman"/>
+          <w:sz w:val="24"/>
+          <w:szCs w:val="24"/>
+        </w:rPr>
+        <w:t xml:space="preserve"> diisi berdasarkan kode dan nama lapangan usaha yang bersesuaian.</w:t>
+      </w:r>
+    </w:p>
+    <w:p>
+      <w:pPr>
+        <w:spacing w:after="0" w:line="360" w:lineRule="auto"/>
+        <w:rPr>
+          <w:rFonts w:ascii="Times New Roman" w:hAnsi="Times New Roman" w:cs="Times New Roman"/>
+          <w:sz w:val="24"/>
+          <w:szCs w:val="24"/>
+        </w:rPr>
+      </w:pPr>
+    </w:p>
+    <w:p>
+      <w:pPr>
+        <w:spacing w:after="0" w:line="360" w:lineRule="auto"/>
+        <w:rPr>
+          <w:rFonts w:ascii="Times New Roman" w:hAnsi="Times New Roman" w:cs="Times New Roman"/>
+          <w:sz w:val="24"/>
+          <w:szCs w:val="24"/>
+        </w:rPr>
+      </w:pPr>
+      <w:r>
+        <w:rPr>
+          <w:rFonts w:ascii="Times New Roman" w:hAnsi="Times New Roman" w:cs="Times New Roman"/>
+          <w:sz w:val="24"/>
+          <w:szCs w:val="24"/>
+        </w:rPr>
+        <w:t xml:space="preserve">Deployment </w:t>
+      </w:r>
+    </w:p>
+    <w:p>
+      <w:pPr>
+        <w:spacing w:after="0" w:line="360" w:lineRule="auto"/>
+        <w:rPr>
+          <w:rFonts w:ascii="Times New Roman" w:hAnsi="Times New Roman" w:cs="Times New Roman"/>
+          <w:sz w:val="24"/>
+          <w:szCs w:val="24"/>
+        </w:rPr>
+      </w:pPr>
+      <w:r>
+        <w:rPr>
+          <w:rFonts w:ascii="Times New Roman" w:hAnsi="Times New Roman" w:cs="Times New Roman"/>
+          <w:sz w:val="24"/>
+          <w:szCs w:val="24"/>
+        </w:rPr>
+        <w:lastRenderedPageBreak/>
+        <w:t xml:space="preserve">Dashboard </w:t>
+      </w:r>
+      <w:proofErr w:type="spellStart"/>
+      <w:r>
+        <w:rPr>
+          <w:rFonts w:ascii="Times New Roman" w:hAnsi="Times New Roman" w:cs="Times New Roman"/>
+          <w:sz w:val="24"/>
+          <w:szCs w:val="24"/>
+        </w:rPr>
+        <w:t>Rshiny</w:t>
+      </w:r>
+      <w:proofErr w:type="spellEnd"/>
+      <w:r>
+        <w:rPr>
+          <w:rFonts w:ascii="Times New Roman" w:hAnsi="Times New Roman" w:cs="Times New Roman"/>
+          <w:sz w:val="24"/>
+          <w:szCs w:val="24"/>
+        </w:rPr>
+        <w:t xml:space="preserve"> di deploy di server </w:t>
+      </w:r>
+      <w:proofErr w:type="spellStart"/>
+      <w:r>
+        <w:rPr>
+          <w:rFonts w:ascii="Times New Roman" w:hAnsi="Times New Roman" w:cs="Times New Roman"/>
+          <w:sz w:val="24"/>
+          <w:szCs w:val="24"/>
+        </w:rPr>
+        <w:t>RSh</w:t>
+      </w:r>
+      <w:r>
+        <w:rPr>
+          <w:rFonts w:ascii="Times New Roman" w:hAnsi="Times New Roman" w:cs="Times New Roman"/>
+          <w:sz w:val="24"/>
+          <w:szCs w:val="24"/>
+        </w:rPr>
+        <w:t>iny</w:t>
+      </w:r>
+      <w:proofErr w:type="spellEnd"/>
+      <w:r>
+        <w:rPr>
+          <w:rFonts w:ascii="Times New Roman" w:hAnsi="Times New Roman" w:cs="Times New Roman"/>
+          <w:sz w:val="24"/>
+          <w:szCs w:val="24"/>
+        </w:rPr>
+        <w:t xml:space="preserve"> yang telah terkoneksi dengan akun masing-masing. </w:t>
       </w:r>
     </w:p>
     <w:sectPr>

</xml_diff>

<commit_message>
add loading screen animation
</commit_message>
<xml_diff>
--- a/gdp dashboard user guide.docx
+++ b/gdp dashboard user guide.docx
@@ -5,25 +5,32 @@
     <w:p>
       <w:pPr>
         <w:spacing w:after="0" w:line="360" w:lineRule="auto"/>
-        <w:rPr>
-          <w:rFonts w:ascii="Times New Roman" w:hAnsi="Times New Roman" w:cs="Times New Roman"/>
-          <w:sz w:val="24"/>
-          <w:szCs w:val="24"/>
-        </w:rPr>
-      </w:pPr>
-      <w:r>
-        <w:rPr>
-          <w:rFonts w:ascii="Times New Roman" w:hAnsi="Times New Roman" w:cs="Times New Roman"/>
-          <w:sz w:val="24"/>
-          <w:szCs w:val="24"/>
+        <w:jc w:val="center"/>
+        <w:rPr>
+          <w:rFonts w:ascii="Times New Roman" w:hAnsi="Times New Roman" w:cs="Times New Roman"/>
+          <w:b/>
+          <w:bCs/>
+          <w:sz w:val="28"/>
+          <w:szCs w:val="28"/>
+        </w:rPr>
+      </w:pPr>
+      <w:r>
+        <w:rPr>
+          <w:rFonts w:ascii="Times New Roman" w:hAnsi="Times New Roman" w:cs="Times New Roman"/>
+          <w:b/>
+          <w:bCs/>
+          <w:sz w:val="28"/>
+          <w:szCs w:val="28"/>
         </w:rPr>
         <w:t xml:space="preserve">User Guide </w:t>
       </w:r>
       <w:r>
         <w:rPr>
           <w:rFonts w:ascii="Times New Roman" w:hAnsi="Times New Roman" w:cs="Times New Roman"/>
-          <w:sz w:val="24"/>
-          <w:szCs w:val="24"/>
+          <w:b/>
+          <w:bCs/>
+          <w:sz w:val="28"/>
+          <w:szCs w:val="28"/>
         </w:rPr>
         <w:t>Ringkas – GDP Dashboard</w:t>
       </w:r>
@@ -610,7 +617,43 @@
           <w:sz w:val="24"/>
           <w:szCs w:val="24"/>
         </w:rPr>
-        <w:t xml:space="preserve">Terdapat maksimal 5 digit kode lapangan usaha. Untuk kategori lapangan usaha dengan flag 1 memiliki 1 digit  kode lapangan usaha, flag 2 memiliki 3 digit kode lapangan usaha, dan flag 3 memiliki 5 digit kode lapangan usaha. </w:t>
+        <w:t xml:space="preserve">Terdapat maksimal </w:t>
+      </w:r>
+      <w:proofErr w:type="gramStart"/>
+      <w:r>
+        <w:rPr>
+          <w:rFonts w:ascii="Times New Roman" w:hAnsi="Times New Roman" w:cs="Times New Roman"/>
+          <w:sz w:val="24"/>
+          <w:szCs w:val="24"/>
+        </w:rPr>
+        <w:t>5 digit</w:t>
+      </w:r>
+      <w:proofErr w:type="gramEnd"/>
+      <w:r>
+        <w:rPr>
+          <w:rFonts w:ascii="Times New Roman" w:hAnsi="Times New Roman" w:cs="Times New Roman"/>
+          <w:sz w:val="24"/>
+          <w:szCs w:val="24"/>
+        </w:rPr>
+        <w:t xml:space="preserve"> kode lapangan usaha. Untuk kategori lapangan usaha dengan flag 1 memiliki 1 </w:t>
+      </w:r>
+      <w:proofErr w:type="gramStart"/>
+      <w:r>
+        <w:rPr>
+          <w:rFonts w:ascii="Times New Roman" w:hAnsi="Times New Roman" w:cs="Times New Roman"/>
+          <w:sz w:val="24"/>
+          <w:szCs w:val="24"/>
+        </w:rPr>
+        <w:t>digit  kode</w:t>
+      </w:r>
+      <w:proofErr w:type="gramEnd"/>
+      <w:r>
+        <w:rPr>
+          <w:rFonts w:ascii="Times New Roman" w:hAnsi="Times New Roman" w:cs="Times New Roman"/>
+          <w:sz w:val="24"/>
+          <w:szCs w:val="24"/>
+        </w:rPr>
+        <w:t xml:space="preserve"> lapangan usaha, flag 2 memiliki 3 digit kode lapangan usaha, dan flag 3 memiliki 5 digit kode lapangan usaha. </w:t>
       </w:r>
     </w:p>
     <w:p>

</xml_diff>